<commit_message>
fix: file generator with gender
</commit_message>
<xml_diff>
--- a/assets/format.docx
+++ b/assets/format.docx
@@ -217,100 +217,129 @@
           <w:sz w:val="20"/>
           <w:szCs w:val="20"/>
         </w:rPr>
-        <w:t xml:space="preserve">, дом 90, комната 211, ИНН 7725815719, ОГРН 1147746027846, далее именуемое «Заказчик», в лице Генерального директора Михайлова Дмитрия Сергеевича, действующего на основании Устава, с одной стороны, и гражданин </w:t>
-      </w:r>
-      <w:r>
-        <w:rPr>
-          <w:sz w:val="20"/>
-          <w:szCs w:val="20"/>
-          <w:shd w:val="clear" w:color="auto" w:fill="00FF00"/>
-        </w:rPr>
-        <w:t xml:space="preserve">Республики Беларусь </w:t>
-      </w:r>
-      <w:r>
-        <w:rPr>
-          <w:sz w:val="20"/>
+        <w:t xml:space="preserve">, дом 90, комната 211, ИНН 7725815719, ОГРН 1147746027846, далее именуемое «Заказчик», в лице Генерального директора Михайлова Дмитрия Сергеевича, действующего на основании Устава, с одной стороны, и </w:t>
+      </w:r>
+      <w:r>
+        <w:rPr>
+          <w:sz w:val="20"/>
+          <w:szCs w:val="20"/>
         </w:rPr>
         <w:t>{</w:t>
       </w:r>
-      <w:proofErr w:type="spellStart"/>
-      <w:r>
-        <w:rPr>
-          <w:sz w:val="20"/>
+      <w:r>
+        <w:rPr>
+          <w:sz w:val="20"/>
+          <w:szCs w:val="20"/>
           <w:lang w:val="en-US"/>
         </w:rPr>
-        <w:t>fio</w:t>
-      </w:r>
-      <w:proofErr w:type="spellEnd"/>
-      <w:r>
-        <w:rPr>
-          <w:sz w:val="20"/>
-        </w:rPr>
-        <w:t>}, зарегистрированный по адресу: {</w:t>
-      </w:r>
-      <w:r>
-        <w:rPr>
-          <w:sz w:val="20"/>
-          <w:lang w:val="en-US"/>
-        </w:rPr>
-        <w:t>address</w:t>
-      </w:r>
-      <w:r>
-        <w:rPr>
-          <w:sz w:val="20"/>
-        </w:rPr>
-        <w:t>},</w:t>
-      </w:r>
-      <w:r>
-        <w:rPr>
-          <w:sz w:val="18"/>
-          <w:szCs w:val="20"/>
-        </w:rPr>
-        <w:t xml:space="preserve"> </w:t>
-      </w:r>
-      <w:r>
-        <w:rPr>
-          <w:sz w:val="20"/>
-          <w:szCs w:val="20"/>
-        </w:rPr>
-        <w:t xml:space="preserve">выступающий в качестве физического лица (не в качестве индивидуального предпринимателя), далее именуемый «Исполнитель», подписали настоящий Акт о выполненных работах и (или) оказанных услугах к Договору </w:t>
-      </w:r>
-      <w:r>
-        <w:rPr>
-          <w:sz w:val="20"/>
-        </w:rPr>
-        <w:t>№ ГПД-НР-{</w:t>
-      </w:r>
-      <w:r>
-        <w:rPr>
-          <w:sz w:val="20"/>
-          <w:lang w:val="en-US"/>
-        </w:rPr>
-        <w:t>contract</w:t>
-      </w:r>
-      <w:r>
-        <w:rPr>
-          <w:sz w:val="20"/>
-        </w:rPr>
-        <w:t xml:space="preserve">} </w:t>
-      </w:r>
-      <w:r>
-        <w:rPr>
-          <w:sz w:val="20"/>
-          <w:szCs w:val="20"/>
-        </w:rPr>
-        <w:t>на разработку программного обеспечения от {</w:t>
-      </w:r>
-      <w:r>
-        <w:rPr>
-          <w:sz w:val="20"/>
-          <w:szCs w:val="20"/>
-          <w:lang w:val="en-US"/>
-        </w:rPr>
-        <w:t>endWorkDate</w:t>
+        <w:t>gender</w:t>
       </w:r>
       <w:bookmarkStart w:id="0" w:name="_GoBack"/>
       <w:bookmarkEnd w:id="0"/>
+      <w:r>
+        <w:rPr>
+          <w:sz w:val="20"/>
+          <w:szCs w:val="20"/>
+        </w:rPr>
+        <w:t>}</w:t>
+      </w:r>
+      <w:r>
+        <w:rPr>
+          <w:sz w:val="20"/>
+          <w:szCs w:val="20"/>
+        </w:rPr>
+        <w:t xml:space="preserve"> </w:t>
+      </w:r>
+      <w:r>
+        <w:rPr>
+          <w:sz w:val="20"/>
+          <w:szCs w:val="20"/>
+          <w:shd w:val="clear" w:color="auto" w:fill="00FF00"/>
+        </w:rPr>
+        <w:t xml:space="preserve">Республики Беларусь </w:t>
+      </w:r>
+      <w:r>
+        <w:rPr>
+          <w:sz w:val="20"/>
+        </w:rPr>
+        <w:t>{</w:t>
+      </w:r>
+      <w:proofErr w:type="spellStart"/>
+      <w:r>
+        <w:rPr>
+          <w:sz w:val="20"/>
+          <w:lang w:val="en-US"/>
+        </w:rPr>
+        <w:t>fio</w:t>
+      </w:r>
+      <w:proofErr w:type="spellEnd"/>
+      <w:r>
+        <w:rPr>
+          <w:sz w:val="20"/>
+        </w:rPr>
+        <w:t>}, зарегистрированный по адресу: {</w:t>
+      </w:r>
+      <w:r>
+        <w:rPr>
+          <w:sz w:val="20"/>
+          <w:lang w:val="en-US"/>
+        </w:rPr>
+        <w:t>address</w:t>
+      </w:r>
+      <w:r>
+        <w:rPr>
+          <w:sz w:val="20"/>
+        </w:rPr>
+        <w:t>},</w:t>
+      </w:r>
+      <w:r>
+        <w:rPr>
+          <w:sz w:val="18"/>
+          <w:szCs w:val="20"/>
+        </w:rPr>
+        <w:t xml:space="preserve"> </w:t>
+      </w:r>
+      <w:r>
+        <w:rPr>
+          <w:sz w:val="20"/>
+          <w:szCs w:val="20"/>
+        </w:rPr>
+        <w:t xml:space="preserve">выступающий в качестве физического лица (не в качестве индивидуального предпринимателя), далее именуемый «Исполнитель», подписали настоящий Акт о выполненных работах и (или) оказанных услугах к Договору </w:t>
+      </w:r>
+      <w:r>
+        <w:rPr>
+          <w:sz w:val="20"/>
+        </w:rPr>
+        <w:t>№ ГПД-НР-{</w:t>
+      </w:r>
+      <w:r>
+        <w:rPr>
+          <w:sz w:val="20"/>
+          <w:lang w:val="en-US"/>
+        </w:rPr>
+        <w:t>contract</w:t>
+      </w:r>
+      <w:r>
+        <w:rPr>
+          <w:sz w:val="20"/>
+        </w:rPr>
+        <w:t xml:space="preserve">} </w:t>
+      </w:r>
+      <w:r>
+        <w:rPr>
+          <w:sz w:val="20"/>
+          <w:szCs w:val="20"/>
+        </w:rPr>
+        <w:t>на разработку программного обеспечения от {</w:t>
+      </w:r>
+      <w:r>
+        <w:rPr>
+          <w:sz w:val="20"/>
+          <w:szCs w:val="20"/>
+          <w:lang w:val="en-US"/>
+        </w:rPr>
+        <w:t>endWorkDate</w:t>
+      </w:r>
       <w:r>
         <w:rPr>
           <w:sz w:val="20"/>

</xml_diff>